<commit_message>
Updating Pictures and Data Query Output
</commit_message>
<xml_diff>
--- a/CaseStudyBikeshare.docx
+++ b/CaseStudyBikeshare.docx
@@ -806,13 +806,24 @@
       </w:pPr>
       <w:r>
         <w:rPr>
-          <w:color w:val="333333"/>
-          <w:sz w:val="20"/>
-          <w:szCs w:val="20"/>
-          <w:highlight w:val="white"/>
-          <w:rtl w:val="0"/>
-        </w:rPr>
-        <w:t xml:space="preserve">Reliable:The data is reliable and credible.</w:t>
+          <w:b w:val="1"/>
+          <w:color w:val="333333"/>
+          <w:sz w:val="20"/>
+          <w:szCs w:val="20"/>
+          <w:highlight w:val="white"/>
+          <w:rtl w:val="0"/>
+        </w:rPr>
+        <w:t xml:space="preserve">Reliable</w:t>
+      </w:r>
+      <w:r>
+        <w:rPr>
+          <w:color w:val="333333"/>
+          <w:sz w:val="20"/>
+          <w:szCs w:val="20"/>
+          <w:highlight w:val="white"/>
+          <w:rtl w:val="0"/>
+        </w:rPr>
+        <w:t xml:space="preserve">:The data is reliable and credible.</w:t>
       </w:r>
     </w:p>
     <w:p>
@@ -833,13 +844,24 @@
       </w:pPr>
       <w:r>
         <w:rPr>
-          <w:color w:val="333333"/>
-          <w:sz w:val="20"/>
-          <w:szCs w:val="20"/>
-          <w:highlight w:val="white"/>
-          <w:rtl w:val="0"/>
-        </w:rPr>
-        <w:t xml:space="preserve">Original: The data has been validated by the source.</w:t>
+          <w:b w:val="1"/>
+          <w:color w:val="333333"/>
+          <w:sz w:val="20"/>
+          <w:szCs w:val="20"/>
+          <w:highlight w:val="white"/>
+          <w:rtl w:val="0"/>
+        </w:rPr>
+        <w:t xml:space="preserve">Origina</w:t>
+      </w:r>
+      <w:r>
+        <w:rPr>
+          <w:color w:val="333333"/>
+          <w:sz w:val="20"/>
+          <w:szCs w:val="20"/>
+          <w:highlight w:val="white"/>
+          <w:rtl w:val="0"/>
+        </w:rPr>
+        <w:t xml:space="preserve">l: The data has been validated by the source.</w:t>
       </w:r>
     </w:p>
     <w:p>
@@ -860,13 +882,24 @@
       </w:pPr>
       <w:r>
         <w:rPr>
-          <w:color w:val="333333"/>
-          <w:sz w:val="20"/>
-          <w:szCs w:val="20"/>
-          <w:highlight w:val="white"/>
-          <w:rtl w:val="0"/>
-        </w:rPr>
-        <w:t xml:space="preserve">Comprehensive:The data has all the elements required for the data analysis process.</w:t>
+          <w:b w:val="1"/>
+          <w:color w:val="333333"/>
+          <w:sz w:val="20"/>
+          <w:szCs w:val="20"/>
+          <w:highlight w:val="white"/>
+          <w:rtl w:val="0"/>
+        </w:rPr>
+        <w:t xml:space="preserve">Comprehensive</w:t>
+      </w:r>
+      <w:r>
+        <w:rPr>
+          <w:color w:val="333333"/>
+          <w:sz w:val="20"/>
+          <w:szCs w:val="20"/>
+          <w:highlight w:val="white"/>
+          <w:rtl w:val="0"/>
+        </w:rPr>
+        <w:t xml:space="preserve">:The data has all the elements required for the data analysis process.</w:t>
       </w:r>
     </w:p>
     <w:p>
@@ -887,13 +920,24 @@
       </w:pPr>
       <w:r>
         <w:rPr>
-          <w:color w:val="333333"/>
-          <w:sz w:val="20"/>
-          <w:szCs w:val="20"/>
-          <w:highlight w:val="white"/>
-          <w:rtl w:val="0"/>
-        </w:rPr>
-        <w:t xml:space="preserve">Current:The data is current as it has been constantly updated to the current month.</w:t>
+          <w:b w:val="1"/>
+          <w:color w:val="333333"/>
+          <w:sz w:val="20"/>
+          <w:szCs w:val="20"/>
+          <w:highlight w:val="white"/>
+          <w:rtl w:val="0"/>
+        </w:rPr>
+        <w:t xml:space="preserve">Current</w:t>
+      </w:r>
+      <w:r>
+        <w:rPr>
+          <w:color w:val="333333"/>
+          <w:sz w:val="20"/>
+          <w:szCs w:val="20"/>
+          <w:highlight w:val="white"/>
+          <w:rtl w:val="0"/>
+        </w:rPr>
+        <w:t xml:space="preserve">:The data is current as it has been constantly updated to the current month.</w:t>
       </w:r>
     </w:p>
     <w:p>
@@ -914,13 +958,24 @@
       </w:pPr>
       <w:r>
         <w:rPr>
-          <w:color w:val="333333"/>
-          <w:sz w:val="20"/>
-          <w:szCs w:val="20"/>
-          <w:highlight w:val="white"/>
-          <w:rtl w:val="0"/>
-        </w:rPr>
-        <w:t xml:space="preserve">Cited:The data has been cited by the source.</w:t>
+          <w:b w:val="1"/>
+          <w:color w:val="333333"/>
+          <w:sz w:val="20"/>
+          <w:szCs w:val="20"/>
+          <w:highlight w:val="white"/>
+          <w:rtl w:val="0"/>
+        </w:rPr>
+        <w:t xml:space="preserve">Cited</w:t>
+      </w:r>
+      <w:r>
+        <w:rPr>
+          <w:color w:val="333333"/>
+          <w:sz w:val="20"/>
+          <w:szCs w:val="20"/>
+          <w:highlight w:val="white"/>
+          <w:rtl w:val="0"/>
+        </w:rPr>
+        <w:t xml:space="preserve">:The data has been cited by the source.</w:t>
       </w:r>
     </w:p>
     <w:p>
@@ -1229,6 +1284,26 @@
         </w:rPr>
         <w:t xml:space="preserve"> next steps are to download and prepare the data for analysis. Preparing data will involve observing the data and determining if the data needs to be combined/cleaned or organized. The data I have downloaded is for 12 months: January 2023 - December 2023.</w:t>
       </w:r>
+      <w:hyperlink r:id="rId10">
+        <w:r>
+          <w:rPr>
+            <w:color w:val="1155cc"/>
+            <w:sz w:val="20"/>
+            <w:szCs w:val="20"/>
+            <w:u w:val="single"/>
+            <w:rtl w:val="0"/>
+          </w:rPr>
+          <w:t xml:space="preserve">Dataset</w:t>
+        </w:r>
+      </w:hyperlink>
+      <w:r>
+        <w:rPr>
+          <w:sz w:val="20"/>
+          <w:szCs w:val="20"/>
+          <w:rtl w:val="0"/>
+        </w:rPr>
+        <w:t xml:space="preserve"> </w:t>
+      </w:r>
       <w:r>
         <w:rPr>
           <w:rtl w:val="0"/>
@@ -1271,16 +1346,16 @@
           <wp:inline distB="114300" distT="114300" distL="114300" distR="114300">
             <wp:extent cx="5943600" cy="2349500"/>
             <wp:effectExtent b="0" l="0" r="0" t="0"/>
-            <wp:docPr id="19" name="image4.png"/>
+            <wp:docPr id="19" name="image24.png"/>
             <a:graphic>
               <a:graphicData uri="http://schemas.openxmlformats.org/drawingml/2006/picture">
                 <pic:pic>
                   <pic:nvPicPr>
-                    <pic:cNvPr id="0" name="image4.png"/>
+                    <pic:cNvPr id="0" name="image24.png"/>
                     <pic:cNvPicPr preferRelativeResize="0"/>
                   </pic:nvPicPr>
                   <pic:blipFill>
-                    <a:blip r:embed="rId10"/>
+                    <a:blip r:embed="rId11"/>
                     <a:srcRect b="0" l="0" r="0" t="0"/>
                     <a:stretch>
                       <a:fillRect/>
@@ -1537,16 +1612,16 @@
           <wp:inline distB="114300" distT="114300" distL="114300" distR="114300">
             <wp:extent cx="5943600" cy="3517900"/>
             <wp:effectExtent b="0" l="0" r="0" t="0"/>
-            <wp:docPr id="8" name="image21.png"/>
+            <wp:docPr id="8" name="image4.png"/>
             <a:graphic>
               <a:graphicData uri="http://schemas.openxmlformats.org/drawingml/2006/picture">
                 <pic:pic>
                   <pic:nvPicPr>
-                    <pic:cNvPr id="0" name="image21.png"/>
+                    <pic:cNvPr id="0" name="image4.png"/>
                     <pic:cNvPicPr preferRelativeResize="0"/>
                   </pic:nvPicPr>
                   <pic:blipFill>
-                    <a:blip r:embed="rId11"/>
+                    <a:blip r:embed="rId12"/>
                     <a:srcRect b="0" l="0" r="0" t="0"/>
                     <a:stretch>
                       <a:fillRect/>
@@ -1609,16 +1684,16 @@
           <wp:inline distB="114300" distT="114300" distL="114300" distR="114300">
             <wp:extent cx="5943600" cy="1625600"/>
             <wp:effectExtent b="0" l="0" r="0" t="0"/>
-            <wp:docPr id="12" name="image9.png"/>
+            <wp:docPr id="12" name="image12.png"/>
             <a:graphic>
               <a:graphicData uri="http://schemas.openxmlformats.org/drawingml/2006/picture">
                 <pic:pic>
                   <pic:nvPicPr>
-                    <pic:cNvPr id="0" name="image9.png"/>
+                    <pic:cNvPr id="0" name="image12.png"/>
                     <pic:cNvPicPr preferRelativeResize="0"/>
                   </pic:nvPicPr>
                   <pic:blipFill>
-                    <a:blip r:embed="rId12"/>
+                    <a:blip r:embed="rId13"/>
                     <a:srcRect b="0" l="0" r="0" t="0"/>
                     <a:stretch>
                       <a:fillRect/>
@@ -1840,6 +1915,7 @@
     <w:p>
       <w:pPr>
         <w:rPr>
+          <w:b w:val="1"/>
           <w:sz w:val="20"/>
           <w:szCs w:val="20"/>
         </w:rPr>
@@ -1856,39 +1932,58 @@
           <w:szCs w:val="20"/>
           <w:rtl w:val="0"/>
         </w:rPr>
-        <w:t xml:space="preserve"> What tools are you choosing and why?</w:t>
-      </w:r>
-    </w:p>
-    <w:p>
-      <w:pPr>
-        <w:rPr>
-          <w:sz w:val="20"/>
-          <w:szCs w:val="20"/>
-        </w:rPr>
-      </w:pPr>
-      <w:r>
-        <w:rPr>
-          <w:sz w:val="20"/>
-          <w:szCs w:val="20"/>
-          <w:rtl w:val="0"/>
-        </w:rPr>
-        <w:t xml:space="preserve">      Tool  choosing is SQL in BigQuery as the dataset is too large its easy for the calculation and analysis purpose.</w:t>
-      </w:r>
-    </w:p>
-    <w:p>
-      <w:pPr>
-        <w:rPr>
-          <w:sz w:val="20"/>
-          <w:szCs w:val="20"/>
-        </w:rPr>
-      </w:pPr>
-      <w:r>
-        <w:rPr>
-          <w:sz w:val="20"/>
-          <w:szCs w:val="20"/>
-          <w:rtl w:val="0"/>
-        </w:rPr>
-        <w:t xml:space="preserve"> ● Have you ensured your data’s integrity?</w:t>
+        <w:t xml:space="preserve"> </w:t>
+      </w:r>
+      <w:r>
+        <w:rPr>
+          <w:b w:val="1"/>
+          <w:sz w:val="20"/>
+          <w:szCs w:val="20"/>
+          <w:rtl w:val="0"/>
+        </w:rPr>
+        <w:t xml:space="preserve">What tools are you choosing and why?</w:t>
+      </w:r>
+    </w:p>
+    <w:p>
+      <w:pPr>
+        <w:rPr>
+          <w:sz w:val="20"/>
+          <w:szCs w:val="20"/>
+        </w:rPr>
+      </w:pPr>
+      <w:r>
+        <w:rPr>
+          <w:sz w:val="20"/>
+          <w:szCs w:val="20"/>
+          <w:rtl w:val="0"/>
+        </w:rPr>
+        <w:t xml:space="preserve">      Tool  choosing is SQL in BigQuery as the dataset is too large; it's easy for the calculation and analysis purpose.</w:t>
+      </w:r>
+    </w:p>
+    <w:p>
+      <w:pPr>
+        <w:rPr>
+          <w:b w:val="1"/>
+          <w:sz w:val="20"/>
+          <w:szCs w:val="20"/>
+        </w:rPr>
+      </w:pPr>
+      <w:r>
+        <w:rPr>
+          <w:sz w:val="20"/>
+          <w:szCs w:val="20"/>
+          <w:rtl w:val="0"/>
+        </w:rPr>
+        <w:t xml:space="preserve"> ● </w:t>
+      </w:r>
+      <w:r>
+        <w:rPr>
+          <w:b w:val="1"/>
+          <w:sz w:val="20"/>
+          <w:szCs w:val="20"/>
+          <w:rtl w:val="0"/>
+        </w:rPr>
+        <w:t xml:space="preserve">Have you ensured your data’s integrity?</w:t>
       </w:r>
     </w:p>
     <w:p>
@@ -1910,17 +2005,27 @@
     <w:p>
       <w:pPr>
         <w:rPr>
-          <w:sz w:val="20"/>
-          <w:szCs w:val="20"/>
-        </w:rPr>
-      </w:pPr>
-      <w:r>
-        <w:rPr>
-          <w:sz w:val="20"/>
-          <w:szCs w:val="20"/>
-          <w:rtl w:val="0"/>
-        </w:rPr>
-        <w:t xml:space="preserve"> ● What steps have you taken to ensure that your data is clean?</w:t>
+          <w:b w:val="1"/>
+          <w:sz w:val="20"/>
+          <w:szCs w:val="20"/>
+        </w:rPr>
+      </w:pPr>
+      <w:r>
+        <w:rPr>
+          <w:sz w:val="20"/>
+          <w:szCs w:val="20"/>
+          <w:rtl w:val="0"/>
+        </w:rPr>
+        <w:t xml:space="preserve"> ● </w:t>
+      </w:r>
+      <w:r>
+        <w:rPr>
+          <w:b w:val="1"/>
+          <w:sz w:val="20"/>
+          <w:szCs w:val="20"/>
+          <w:rtl w:val="0"/>
+        </w:rPr>
+        <w:t xml:space="preserve">What steps have you taken to ensure that your data is clean?</w:t>
       </w:r>
     </w:p>
     <w:p>
@@ -2319,16 +2424,16 @@
           <wp:inline distB="114300" distT="114300" distL="114300" distR="114300">
             <wp:extent cx="5943600" cy="2730500"/>
             <wp:effectExtent b="0" l="0" r="0" t="0"/>
-            <wp:docPr id="5" name="image6.png"/>
+            <wp:docPr id="5" name="image13.png"/>
             <a:graphic>
               <a:graphicData uri="http://schemas.openxmlformats.org/drawingml/2006/picture">
                 <pic:pic>
                   <pic:nvPicPr>
-                    <pic:cNvPr id="0" name="image6.png"/>
+                    <pic:cNvPr id="0" name="image13.png"/>
                     <pic:cNvPicPr preferRelativeResize="0"/>
                   </pic:nvPicPr>
                   <pic:blipFill>
-                    <a:blip r:embed="rId13"/>
+                    <a:blip r:embed="rId14"/>
                     <a:srcRect b="0" l="0" r="0" t="0"/>
                     <a:stretch>
                       <a:fillRect/>
@@ -2432,16 +2537,16 @@
           <wp:inline distB="114300" distT="114300" distL="114300" distR="114300">
             <wp:extent cx="5943600" cy="2514600"/>
             <wp:effectExtent b="0" l="0" r="0" t="0"/>
-            <wp:docPr id="9" name="image19.png"/>
+            <wp:docPr id="9" name="image7.png"/>
             <a:graphic>
               <a:graphicData uri="http://schemas.openxmlformats.org/drawingml/2006/picture">
                 <pic:pic>
                   <pic:nvPicPr>
-                    <pic:cNvPr id="0" name="image19.png"/>
+                    <pic:cNvPr id="0" name="image7.png"/>
                     <pic:cNvPicPr preferRelativeResize="0"/>
                   </pic:nvPicPr>
                   <pic:blipFill>
-                    <a:blip r:embed="rId14"/>
+                    <a:blip r:embed="rId15"/>
                     <a:srcRect b="0" l="0" r="0" t="0"/>
                     <a:stretch>
                       <a:fillRect/>
@@ -2485,16 +2590,16 @@
           <wp:inline distB="114300" distT="114300" distL="114300" distR="114300">
             <wp:extent cx="5943600" cy="2078273"/>
             <wp:effectExtent b="0" l="0" r="0" t="0"/>
-            <wp:docPr id="7" name="image5.png"/>
+            <wp:docPr id="7" name="image11.png"/>
             <a:graphic>
               <a:graphicData uri="http://schemas.openxmlformats.org/drawingml/2006/picture">
                 <pic:pic>
                   <pic:nvPicPr>
-                    <pic:cNvPr id="0" name="image5.png"/>
+                    <pic:cNvPr id="0" name="image11.png"/>
                     <pic:cNvPicPr preferRelativeResize="0"/>
                   </pic:nvPicPr>
                   <pic:blipFill>
-                    <a:blip r:embed="rId15"/>
+                    <a:blip r:embed="rId16"/>
                     <a:srcRect b="0" l="0" r="0" t="0"/>
                     <a:stretch>
                       <a:fillRect/>
@@ -2689,16 +2794,16 @@
           <wp:inline distB="114300" distT="114300" distL="114300" distR="114300">
             <wp:extent cx="5943600" cy="1231900"/>
             <wp:effectExtent b="0" l="0" r="0" t="0"/>
-            <wp:docPr id="22" name="image24.png"/>
+            <wp:docPr id="22" name="image23.png"/>
             <a:graphic>
               <a:graphicData uri="http://schemas.openxmlformats.org/drawingml/2006/picture">
                 <pic:pic>
                   <pic:nvPicPr>
-                    <pic:cNvPr id="0" name="image24.png"/>
+                    <pic:cNvPr id="0" name="image23.png"/>
                     <pic:cNvPicPr preferRelativeResize="0"/>
                   </pic:nvPicPr>
                   <pic:blipFill>
-                    <a:blip r:embed="rId16"/>
+                    <a:blip r:embed="rId17"/>
                     <a:srcRect b="0" l="0" r="0" t="0"/>
                     <a:stretch>
                       <a:fillRect/>
@@ -2756,16 +2861,16 @@
           <wp:inline distB="114300" distT="114300" distL="114300" distR="114300">
             <wp:extent cx="5943600" cy="1536700"/>
             <wp:effectExtent b="0" l="0" r="0" t="0"/>
-            <wp:docPr id="18" name="image13.png"/>
+            <wp:docPr id="18" name="image17.png"/>
             <a:graphic>
               <a:graphicData uri="http://schemas.openxmlformats.org/drawingml/2006/picture">
                 <pic:pic>
                   <pic:nvPicPr>
-                    <pic:cNvPr id="0" name="image13.png"/>
+                    <pic:cNvPr id="0" name="image17.png"/>
                     <pic:cNvPicPr preferRelativeResize="0"/>
                   </pic:nvPicPr>
                   <pic:blipFill>
-                    <a:blip r:embed="rId17"/>
+                    <a:blip r:embed="rId18"/>
                     <a:srcRect b="0" l="0" r="0" t="0"/>
                     <a:stretch>
                       <a:fillRect/>
@@ -2818,7 +2923,7 @@
                     <pic:cNvPicPr preferRelativeResize="0"/>
                   </pic:nvPicPr>
                   <pic:blipFill>
-                    <a:blip r:embed="rId18"/>
+                    <a:blip r:embed="rId19"/>
                     <a:srcRect b="0" l="0" r="0" t="0"/>
                     <a:stretch>
                       <a:fillRect/>
@@ -3124,16 +3229,16 @@
           <wp:inline distB="114300" distT="114300" distL="114300" distR="114300">
             <wp:extent cx="5376863" cy="2428875"/>
             <wp:effectExtent b="0" l="0" r="0" t="0"/>
-            <wp:docPr id="24" name="image23.png"/>
+            <wp:docPr id="24" name="image25.png"/>
             <a:graphic>
               <a:graphicData uri="http://schemas.openxmlformats.org/drawingml/2006/picture">
                 <pic:pic>
                   <pic:nvPicPr>
-                    <pic:cNvPr id="0" name="image23.png"/>
+                    <pic:cNvPr id="0" name="image25.png"/>
                     <pic:cNvPicPr preferRelativeResize="0"/>
                   </pic:nvPicPr>
                   <pic:blipFill>
-                    <a:blip r:embed="rId19"/>
+                    <a:blip r:embed="rId20"/>
                     <a:srcRect b="0" l="0" r="0" t="0"/>
                     <a:stretch>
                       <a:fillRect/>
@@ -3178,16 +3283,16 @@
           <wp:inline distB="114300" distT="114300" distL="114300" distR="114300">
             <wp:extent cx="5943600" cy="1625600"/>
             <wp:effectExtent b="0" l="0" r="0" t="0"/>
-            <wp:docPr id="20" name="image7.png"/>
+            <wp:docPr id="20" name="image19.png"/>
             <a:graphic>
               <a:graphicData uri="http://schemas.openxmlformats.org/drawingml/2006/picture">
                 <pic:pic>
                   <pic:nvPicPr>
-                    <pic:cNvPr id="0" name="image7.png"/>
+                    <pic:cNvPr id="0" name="image19.png"/>
                     <pic:cNvPicPr preferRelativeResize="0"/>
                   </pic:nvPicPr>
                   <pic:blipFill>
-                    <a:blip r:embed="rId20"/>
+                    <a:blip r:embed="rId21"/>
                     <a:srcRect b="0" l="0" r="0" t="0"/>
                     <a:stretch>
                       <a:fillRect/>
@@ -3255,16 +3360,16 @@
           <wp:inline distB="114300" distT="114300" distL="114300" distR="114300">
             <wp:extent cx="5943600" cy="2552700"/>
             <wp:effectExtent b="0" l="0" r="0" t="0"/>
-            <wp:docPr id="25" name="image20.png"/>
+            <wp:docPr id="25" name="image22.png"/>
             <a:graphic>
               <a:graphicData uri="http://schemas.openxmlformats.org/drawingml/2006/picture">
                 <pic:pic>
                   <pic:nvPicPr>
-                    <pic:cNvPr id="0" name="image20.png"/>
+                    <pic:cNvPr id="0" name="image22.png"/>
                     <pic:cNvPicPr preferRelativeResize="0"/>
                   </pic:nvPicPr>
                   <pic:blipFill>
-                    <a:blip r:embed="rId21"/>
+                    <a:blip r:embed="rId22"/>
                     <a:srcRect b="0" l="0" r="0" t="0"/>
                     <a:stretch>
                       <a:fillRect/>
@@ -3311,16 +3416,16 @@
           <wp:inline distB="114300" distT="114300" distL="114300" distR="114300">
             <wp:extent cx="5943600" cy="2743200"/>
             <wp:effectExtent b="0" l="0" r="0" t="0"/>
-            <wp:docPr id="6" name="image1.png"/>
+            <wp:docPr id="6" name="image14.png"/>
             <a:graphic>
               <a:graphicData uri="http://schemas.openxmlformats.org/drawingml/2006/picture">
                 <pic:pic>
                   <pic:nvPicPr>
-                    <pic:cNvPr id="0" name="image1.png"/>
+                    <pic:cNvPr id="0" name="image14.png"/>
                     <pic:cNvPicPr preferRelativeResize="0"/>
                   </pic:nvPicPr>
                   <pic:blipFill>
-                    <a:blip r:embed="rId22"/>
+                    <a:blip r:embed="rId23"/>
                     <a:srcRect b="0" l="0" r="0" t="0"/>
                     <a:stretch>
                       <a:fillRect/>
@@ -3398,16 +3503,16 @@
           <wp:inline distB="114300" distT="114300" distL="114300" distR="114300">
             <wp:extent cx="5943600" cy="2120900"/>
             <wp:effectExtent b="0" l="0" r="0" t="0"/>
-            <wp:docPr id="21" name="image25.png"/>
+            <wp:docPr id="21" name="image18.png"/>
             <a:graphic>
               <a:graphicData uri="http://schemas.openxmlformats.org/drawingml/2006/picture">
                 <pic:pic>
                   <pic:nvPicPr>
-                    <pic:cNvPr id="0" name="image25.png"/>
+                    <pic:cNvPr id="0" name="image18.png"/>
                     <pic:cNvPicPr preferRelativeResize="0"/>
                   </pic:nvPicPr>
                   <pic:blipFill>
-                    <a:blip r:embed="rId23"/>
+                    <a:blip r:embed="rId24"/>
                     <a:srcRect b="0" l="0" r="0" t="0"/>
                     <a:stretch>
                       <a:fillRect/>
@@ -3454,16 +3559,16 @@
           <wp:inline distB="114300" distT="114300" distL="114300" distR="114300">
             <wp:extent cx="5943600" cy="2654300"/>
             <wp:effectExtent b="0" l="0" r="0" t="0"/>
-            <wp:docPr id="16" name="image17.png"/>
+            <wp:docPr id="16" name="image10.png"/>
             <a:graphic>
               <a:graphicData uri="http://schemas.openxmlformats.org/drawingml/2006/picture">
                 <pic:pic>
                   <pic:nvPicPr>
-                    <pic:cNvPr id="0" name="image17.png"/>
+                    <pic:cNvPr id="0" name="image10.png"/>
                     <pic:cNvPicPr preferRelativeResize="0"/>
                   </pic:nvPicPr>
                   <pic:blipFill>
-                    <a:blip r:embed="rId24"/>
+                    <a:blip r:embed="rId25"/>
                     <a:srcRect b="0" l="0" r="0" t="0"/>
                     <a:stretch>
                       <a:fillRect/>
@@ -3541,16 +3646,16 @@
           <wp:inline distB="114300" distT="114300" distL="114300" distR="114300">
             <wp:extent cx="5943600" cy="3175000"/>
             <wp:effectExtent b="0" l="0" r="0" t="0"/>
-            <wp:docPr id="3" name="image15.png"/>
+            <wp:docPr id="3" name="image6.png"/>
             <a:graphic>
               <a:graphicData uri="http://schemas.openxmlformats.org/drawingml/2006/picture">
                 <pic:pic>
                   <pic:nvPicPr>
-                    <pic:cNvPr id="0" name="image15.png"/>
+                    <pic:cNvPr id="0" name="image6.png"/>
                     <pic:cNvPicPr preferRelativeResize="0"/>
                   </pic:nvPicPr>
                   <pic:blipFill>
-                    <a:blip r:embed="rId25"/>
+                    <a:blip r:embed="rId26"/>
                     <a:srcRect b="0" l="0" r="0" t="0"/>
                     <a:stretch>
                       <a:fillRect/>
@@ -3597,16 +3702,16 @@
           <wp:inline distB="114300" distT="114300" distL="114300" distR="114300">
             <wp:extent cx="5943600" cy="2209800"/>
             <wp:effectExtent b="0" l="0" r="0" t="0"/>
-            <wp:docPr id="1" name="image8.png"/>
+            <wp:docPr id="1" name="image1.png"/>
             <a:graphic>
               <a:graphicData uri="http://schemas.openxmlformats.org/drawingml/2006/picture">
                 <pic:pic>
                   <pic:nvPicPr>
-                    <pic:cNvPr id="0" name="image8.png"/>
+                    <pic:cNvPr id="0" name="image1.png"/>
                     <pic:cNvPicPr preferRelativeResize="0"/>
                   </pic:nvPicPr>
                   <pic:blipFill>
-                    <a:blip r:embed="rId26"/>
+                    <a:blip r:embed="rId27"/>
                     <a:srcRect b="0" l="0" r="0" t="0"/>
                     <a:stretch>
                       <a:fillRect/>
@@ -3684,16 +3789,16 @@
           <wp:inline distB="114300" distT="114300" distL="114300" distR="114300">
             <wp:extent cx="5943600" cy="2146300"/>
             <wp:effectExtent b="0" l="0" r="0" t="0"/>
-            <wp:docPr id="10" name="image16.png"/>
+            <wp:docPr id="10" name="image15.png"/>
             <a:graphic>
               <a:graphicData uri="http://schemas.openxmlformats.org/drawingml/2006/picture">
                 <pic:pic>
                   <pic:nvPicPr>
-                    <pic:cNvPr id="0" name="image16.png"/>
+                    <pic:cNvPr id="0" name="image15.png"/>
                     <pic:cNvPicPr preferRelativeResize="0"/>
                   </pic:nvPicPr>
                   <pic:blipFill>
-                    <a:blip r:embed="rId27"/>
+                    <a:blip r:embed="rId28"/>
                     <a:srcRect b="0" l="0" r="0" t="0"/>
                     <a:stretch>
                       <a:fillRect/>
@@ -3740,16 +3845,16 @@
           <wp:inline distB="114300" distT="114300" distL="114300" distR="114300">
             <wp:extent cx="5943600" cy="1790700"/>
             <wp:effectExtent b="0" l="0" r="0" t="0"/>
-            <wp:docPr id="4" name="image2.png"/>
+            <wp:docPr id="4" name="image9.png"/>
             <a:graphic>
               <a:graphicData uri="http://schemas.openxmlformats.org/drawingml/2006/picture">
                 <pic:pic>
                   <pic:nvPicPr>
-                    <pic:cNvPr id="0" name="image2.png"/>
+                    <pic:cNvPr id="0" name="image9.png"/>
                     <pic:cNvPicPr preferRelativeResize="0"/>
                   </pic:nvPicPr>
                   <pic:blipFill>
-                    <a:blip r:embed="rId28"/>
+                    <a:blip r:embed="rId29"/>
                     <a:srcRect b="0" l="0" r="0" t="0"/>
                     <a:stretch>
                       <a:fillRect/>
@@ -3866,16 +3971,16 @@
           <wp:inline distB="114300" distT="114300" distL="114300" distR="114300">
             <wp:extent cx="5153025" cy="5724525"/>
             <wp:effectExtent b="0" l="0" r="0" t="0"/>
-            <wp:docPr id="2" name="image12.png"/>
+            <wp:docPr id="2" name="image16.png"/>
             <a:graphic>
               <a:graphicData uri="http://schemas.openxmlformats.org/drawingml/2006/picture">
                 <pic:pic>
                   <pic:nvPicPr>
-                    <pic:cNvPr id="0" name="image12.png"/>
+                    <pic:cNvPr id="0" name="image16.png"/>
                     <pic:cNvPicPr preferRelativeResize="0"/>
                   </pic:nvPicPr>
                   <pic:blipFill>
-                    <a:blip r:embed="rId29"/>
+                    <a:blip r:embed="rId30"/>
                     <a:srcRect b="0" l="0" r="0" t="0"/>
                     <a:stretch>
                       <a:fillRect/>
@@ -3964,16 +4069,16 @@
           <wp:inline distB="114300" distT="114300" distL="114300" distR="114300">
             <wp:extent cx="5943600" cy="3848100"/>
             <wp:effectExtent b="0" l="0" r="0" t="0"/>
-            <wp:docPr id="15" name="image11.png"/>
+            <wp:docPr id="15" name="image8.png"/>
             <a:graphic>
               <a:graphicData uri="http://schemas.openxmlformats.org/drawingml/2006/picture">
                 <pic:pic>
                   <pic:nvPicPr>
-                    <pic:cNvPr id="0" name="image11.png"/>
+                    <pic:cNvPr id="0" name="image8.png"/>
                     <pic:cNvPicPr preferRelativeResize="0"/>
                   </pic:nvPicPr>
                   <pic:blipFill>
-                    <a:blip r:embed="rId30"/>
+                    <a:blip r:embed="rId31"/>
                     <a:srcRect b="0" l="0" r="0" t="0"/>
                     <a:stretch>
                       <a:fillRect/>
@@ -4054,16 +4159,16 @@
           <wp:inline distB="114300" distT="114300" distL="114300" distR="114300">
             <wp:extent cx="5943600" cy="4254500"/>
             <wp:effectExtent b="0" l="0" r="0" t="0"/>
-            <wp:docPr id="23" name="image22.png"/>
+            <wp:docPr id="23" name="image20.png"/>
             <a:graphic>
               <a:graphicData uri="http://schemas.openxmlformats.org/drawingml/2006/picture">
                 <pic:pic>
                   <pic:nvPicPr>
-                    <pic:cNvPr id="0" name="image22.png"/>
+                    <pic:cNvPr id="0" name="image20.png"/>
                     <pic:cNvPicPr preferRelativeResize="0"/>
                   </pic:nvPicPr>
                   <pic:blipFill>
-                    <a:blip r:embed="rId31"/>
+                    <a:blip r:embed="rId32"/>
                     <a:srcRect b="0" l="0" r="0" t="0"/>
                     <a:stretch>
                       <a:fillRect/>
@@ -4158,16 +4263,16 @@
           <wp:inline distB="114300" distT="114300" distL="114300" distR="114300">
             <wp:extent cx="5943600" cy="3835400"/>
             <wp:effectExtent b="0" l="0" r="0" t="0"/>
-            <wp:docPr id="11" name="image18.png"/>
+            <wp:docPr id="11" name="image5.png"/>
             <a:graphic>
               <a:graphicData uri="http://schemas.openxmlformats.org/drawingml/2006/picture">
                 <pic:pic>
                   <pic:nvPicPr>
-                    <pic:cNvPr id="0" name="image18.png"/>
+                    <pic:cNvPr id="0" name="image5.png"/>
                     <pic:cNvPicPr preferRelativeResize="0"/>
                   </pic:nvPicPr>
                   <pic:blipFill>
-                    <a:blip r:embed="rId32"/>
+                    <a:blip r:embed="rId33"/>
                     <a:srcRect b="0" l="0" r="0" t="0"/>
                     <a:stretch>
                       <a:fillRect/>
@@ -4247,16 +4352,16 @@
           <wp:inline distB="114300" distT="114300" distL="114300" distR="114300">
             <wp:extent cx="5943600" cy="2971800"/>
             <wp:effectExtent b="0" l="0" r="0" t="0"/>
-            <wp:docPr id="13" name="image10.png"/>
+            <wp:docPr id="13" name="image2.png"/>
             <a:graphic>
               <a:graphicData uri="http://schemas.openxmlformats.org/drawingml/2006/picture">
                 <pic:pic>
                   <pic:nvPicPr>
-                    <pic:cNvPr id="0" name="image10.png"/>
+                    <pic:cNvPr id="0" name="image2.png"/>
                     <pic:cNvPicPr preferRelativeResize="0"/>
                   </pic:nvPicPr>
                   <pic:blipFill>
-                    <a:blip r:embed="rId33"/>
+                    <a:blip r:embed="rId34"/>
                     <a:srcRect b="0" l="0" r="0" t="0"/>
                     <a:stretch>
                       <a:fillRect/>
@@ -4338,16 +4443,16 @@
           <wp:inline distB="114300" distT="114300" distL="114300" distR="114300">
             <wp:extent cx="5943600" cy="3060700"/>
             <wp:effectExtent b="0" l="0" r="0" t="0"/>
-            <wp:docPr id="17" name="image14.png"/>
+            <wp:docPr id="17" name="image21.png"/>
             <a:graphic>
               <a:graphicData uri="http://schemas.openxmlformats.org/drawingml/2006/picture">
                 <pic:pic>
                   <pic:nvPicPr>
-                    <pic:cNvPr id="0" name="image14.png"/>
+                    <pic:cNvPr id="0" name="image21.png"/>
                     <pic:cNvPicPr preferRelativeResize="0"/>
                   </pic:nvPicPr>
                   <pic:blipFill>
-                    <a:blip r:embed="rId34"/>
+                    <a:blip r:embed="rId35"/>
                     <a:srcRect b="0" l="0" r="0" t="0"/>
                     <a:stretch>
                       <a:fillRect/>
@@ -5321,12 +5426,22 @@
       </w:pPr>
       <w:r>
         <w:rPr>
-          <w:color w:val="333333"/>
-          <w:sz w:val="20"/>
-          <w:szCs w:val="20"/>
-          <w:rtl w:val="0"/>
-        </w:rPr>
-        <w:t xml:space="preserve">Occupation of member riders - this data could be used to target non-members who come under similar occupation</w:t>
+          <w:b w:val="1"/>
+          <w:color w:val="333333"/>
+          <w:sz w:val="20"/>
+          <w:szCs w:val="20"/>
+          <w:rtl w:val="0"/>
+        </w:rPr>
+        <w:t xml:space="preserve">Occupation of member riders</w:t>
+      </w:r>
+      <w:r>
+        <w:rPr>
+          <w:color w:val="333333"/>
+          <w:sz w:val="20"/>
+          <w:szCs w:val="20"/>
+          <w:rtl w:val="0"/>
+        </w:rPr>
+        <w:t xml:space="preserve"> - this data could be used to target non-members who come under similar occupation</w:t>
       </w:r>
     </w:p>
     <w:p>
@@ -5344,12 +5459,22 @@
       </w:pPr>
       <w:r>
         <w:rPr>
-          <w:color w:val="333333"/>
-          <w:sz w:val="20"/>
-          <w:szCs w:val="20"/>
-          <w:rtl w:val="0"/>
-        </w:rPr>
-        <w:t xml:space="preserve">Age and gender profile - Again, this data could be used to study the category of riders who can be targeted for attracting new members.</w:t>
+          <w:b w:val="1"/>
+          <w:color w:val="333333"/>
+          <w:sz w:val="20"/>
+          <w:szCs w:val="20"/>
+          <w:rtl w:val="0"/>
+        </w:rPr>
+        <w:t xml:space="preserve">Age and gender profile</w:t>
+      </w:r>
+      <w:r>
+        <w:rPr>
+          <w:color w:val="333333"/>
+          <w:sz w:val="20"/>
+          <w:szCs w:val="20"/>
+          <w:rtl w:val="0"/>
+        </w:rPr>
+        <w:t xml:space="preserve"> - Again, this data could be used to study the category of riders who can be targeted for attracting new members.</w:t>
       </w:r>
     </w:p>
     <w:p>
@@ -5367,12 +5492,22 @@
       </w:pPr>
       <w:r>
         <w:rPr>
-          <w:color w:val="333333"/>
-          <w:sz w:val="20"/>
-          <w:szCs w:val="20"/>
-          <w:rtl w:val="0"/>
-        </w:rPr>
-        <w:t xml:space="preserve">Students - This data could be used to target students will</w:t>
+          <w:b w:val="1"/>
+          <w:color w:val="333333"/>
+          <w:sz w:val="20"/>
+          <w:szCs w:val="20"/>
+          <w:rtl w:val="0"/>
+        </w:rPr>
+        <w:t xml:space="preserve">Students</w:t>
+      </w:r>
+      <w:r>
+        <w:rPr>
+          <w:color w:val="333333"/>
+          <w:sz w:val="20"/>
+          <w:szCs w:val="20"/>
+          <w:rtl w:val="0"/>
+        </w:rPr>
+        <w:t xml:space="preserve"> - This data could be used to target students</w:t>
       </w:r>
     </w:p>
     <w:p>
@@ -5390,12 +5525,22 @@
       </w:pPr>
       <w:r>
         <w:rPr>
-          <w:color w:val="333333"/>
-          <w:sz w:val="20"/>
-          <w:szCs w:val="20"/>
-          <w:rtl w:val="0"/>
-        </w:rPr>
-        <w:t xml:space="preserve">Pricing details for members and casual riders - Based on this data, we might optimize cost structure for casual riders or provide discounts without affecting the profit margin.</w:t>
+          <w:b w:val="1"/>
+          <w:color w:val="333333"/>
+          <w:sz w:val="20"/>
+          <w:szCs w:val="20"/>
+          <w:rtl w:val="0"/>
+        </w:rPr>
+        <w:t xml:space="preserve">Pricing details for members and casual riders</w:t>
+      </w:r>
+      <w:r>
+        <w:rPr>
+          <w:color w:val="333333"/>
+          <w:sz w:val="20"/>
+          <w:szCs w:val="20"/>
+          <w:rtl w:val="0"/>
+        </w:rPr>
+        <w:t xml:space="preserve"> - Based on this data, we might optimize cost structure for casual riders or provide discounts without affecting the profit margin.</w:t>
       </w:r>
     </w:p>
     <w:p>
@@ -5469,7 +5614,7 @@
       </w:r>
     </w:p>
     <w:sectPr>
-      <w:headerReference r:id="rId35" w:type="default"/>
+      <w:headerReference r:id="rId36" w:type="default"/>
       <w:pgSz w:h="15840" w:w="12240" w:orient="portrait"/>
       <w:pgMar w:bottom="1440" w:top="1440" w:left="1440" w:right="1440" w:header="720" w:footer="720"/>
       <w:pgNumType w:start="1"/>

</xml_diff>